<commit_message>
Analyse & Ontwerp  & Planning document
</commit_message>
<xml_diff>
--- a/______________Rep/Analyse Document - Proftaak.docx
+++ b/______________Rep/Analyse Document - Proftaak.docx
@@ -54,16 +54,839 @@
           </w:r>
         </w:p>
         <w:p>
-          <w:fldSimple w:instr=" TOC \o &quot;1-3&quot; \h \z \u ">
-            <w:r>
-              <w:rPr>
-                <w:b/>
-                <w:bCs/>
-                <w:noProof/>
-              </w:rPr>
-              <w:t>Geen inhoudsopgavegegevens gevonden.</w:t>
-            </w:r>
-          </w:fldSimple>
+          <w:pPr>
+            <w:pStyle w:val="Inhopg1"/>
+            <w:tabs>
+              <w:tab w:val="right" w:leader="dot" w:pos="9062"/>
+            </w:tabs>
+            <w:rPr>
+              <w:noProof/>
+            </w:rPr>
+          </w:pPr>
+          <w:r>
+            <w:fldChar w:fldCharType="begin"/>
+          </w:r>
+          <w:r>
+            <w:instrText xml:space="preserve"> TOC \o "1-3" \h \z \u </w:instrText>
+          </w:r>
+          <w:r>
+            <w:fldChar w:fldCharType="separate"/>
+          </w:r>
+          <w:hyperlink w:anchor="_Toc422814806" w:history="1">
+            <w:r>
+              <w:rPr>
+                <w:rStyle w:val="Hyperlink"/>
+                <w:noProof/>
+              </w:rPr>
+              <w:t>Inleiding</w:t>
+            </w:r>
+            <w:r>
+              <w:rPr>
+                <w:noProof/>
+                <w:webHidden/>
+              </w:rPr>
+              <w:tab/>
+            </w:r>
+            <w:r>
+              <w:rPr>
+                <w:noProof/>
+                <w:webHidden/>
+              </w:rPr>
+              <w:fldChar w:fldCharType="begin"/>
+            </w:r>
+            <w:r>
+              <w:rPr>
+                <w:noProof/>
+                <w:webHidden/>
+              </w:rPr>
+              <w:instrText xml:space="preserve"> PAGEREF _Toc422814806 \h </w:instrText>
+            </w:r>
+            <w:r>
+              <w:rPr>
+                <w:noProof/>
+                <w:webHidden/>
+              </w:rPr>
+            </w:r>
+            <w:r>
+              <w:rPr>
+                <w:noProof/>
+                <w:webHidden/>
+              </w:rPr>
+              <w:fldChar w:fldCharType="separate"/>
+            </w:r>
+            <w:r>
+              <w:rPr>
+                <w:noProof/>
+                <w:webHidden/>
+              </w:rPr>
+              <w:t>3</w:t>
+            </w:r>
+            <w:r>
+              <w:rPr>
+                <w:noProof/>
+                <w:webHidden/>
+              </w:rPr>
+              <w:fldChar w:fldCharType="end"/>
+            </w:r>
+          </w:hyperlink>
+        </w:p>
+        <w:p>
+          <w:pPr>
+            <w:pStyle w:val="Inhopg1"/>
+            <w:tabs>
+              <w:tab w:val="right" w:leader="dot" w:pos="9062"/>
+            </w:tabs>
+            <w:rPr>
+              <w:noProof/>
+            </w:rPr>
+          </w:pPr>
+          <w:hyperlink w:anchor="_Toc422814807" w:history="1">
+            <w:r>
+              <w:rPr>
+                <w:rStyle w:val="Hyperlink"/>
+                <w:noProof/>
+              </w:rPr>
+              <w:t>Functionele eisen</w:t>
+            </w:r>
+            <w:r>
+              <w:rPr>
+                <w:noProof/>
+                <w:webHidden/>
+              </w:rPr>
+              <w:tab/>
+            </w:r>
+            <w:r>
+              <w:rPr>
+                <w:noProof/>
+                <w:webHidden/>
+              </w:rPr>
+              <w:fldChar w:fldCharType="begin"/>
+            </w:r>
+            <w:r>
+              <w:rPr>
+                <w:noProof/>
+                <w:webHidden/>
+              </w:rPr>
+              <w:instrText xml:space="preserve"> PAGEREF _Toc422814807 \h </w:instrText>
+            </w:r>
+            <w:r>
+              <w:rPr>
+                <w:noProof/>
+                <w:webHidden/>
+              </w:rPr>
+            </w:r>
+            <w:r>
+              <w:rPr>
+                <w:noProof/>
+                <w:webHidden/>
+              </w:rPr>
+              <w:fldChar w:fldCharType="separate"/>
+            </w:r>
+            <w:r>
+              <w:rPr>
+                <w:noProof/>
+                <w:webHidden/>
+              </w:rPr>
+              <w:t>4</w:t>
+            </w:r>
+            <w:r>
+              <w:rPr>
+                <w:noProof/>
+                <w:webHidden/>
+              </w:rPr>
+              <w:fldChar w:fldCharType="end"/>
+            </w:r>
+          </w:hyperlink>
+        </w:p>
+        <w:p>
+          <w:pPr>
+            <w:pStyle w:val="Inhopg2"/>
+            <w:tabs>
+              <w:tab w:val="right" w:leader="dot" w:pos="9062"/>
+            </w:tabs>
+            <w:rPr>
+              <w:noProof/>
+            </w:rPr>
+          </w:pPr>
+          <w:hyperlink w:anchor="_Toc422814808" w:history="1">
+            <w:r>
+              <w:rPr>
+                <w:rStyle w:val="Hyperlink"/>
+                <w:noProof/>
+              </w:rPr>
+              <w:t>MoSCoW Analyse</w:t>
+            </w:r>
+            <w:r>
+              <w:rPr>
+                <w:noProof/>
+                <w:webHidden/>
+              </w:rPr>
+              <w:tab/>
+            </w:r>
+            <w:r>
+              <w:rPr>
+                <w:noProof/>
+                <w:webHidden/>
+              </w:rPr>
+              <w:fldChar w:fldCharType="begin"/>
+            </w:r>
+            <w:r>
+              <w:rPr>
+                <w:noProof/>
+                <w:webHidden/>
+              </w:rPr>
+              <w:instrText xml:space="preserve"> PAGEREF _Toc422814808 \h </w:instrText>
+            </w:r>
+            <w:r>
+              <w:rPr>
+                <w:noProof/>
+                <w:webHidden/>
+              </w:rPr>
+            </w:r>
+            <w:r>
+              <w:rPr>
+                <w:noProof/>
+                <w:webHidden/>
+              </w:rPr>
+              <w:fldChar w:fldCharType="separate"/>
+            </w:r>
+            <w:r>
+              <w:rPr>
+                <w:noProof/>
+                <w:webHidden/>
+              </w:rPr>
+              <w:t>4</w:t>
+            </w:r>
+            <w:r>
+              <w:rPr>
+                <w:noProof/>
+                <w:webHidden/>
+              </w:rPr>
+              <w:fldChar w:fldCharType="end"/>
+            </w:r>
+          </w:hyperlink>
+        </w:p>
+        <w:p>
+          <w:pPr>
+            <w:pStyle w:val="Inhopg3"/>
+            <w:tabs>
+              <w:tab w:val="right" w:leader="dot" w:pos="9062"/>
+            </w:tabs>
+            <w:rPr>
+              <w:noProof/>
+            </w:rPr>
+          </w:pPr>
+          <w:hyperlink w:anchor="_Toc422814809" w:history="1">
+            <w:r>
+              <w:rPr>
+                <w:rStyle w:val="Hyperlink"/>
+                <w:noProof/>
+              </w:rPr>
+              <w:t>Must Haves</w:t>
+            </w:r>
+            <w:r>
+              <w:rPr>
+                <w:noProof/>
+                <w:webHidden/>
+              </w:rPr>
+              <w:tab/>
+            </w:r>
+            <w:r>
+              <w:rPr>
+                <w:noProof/>
+                <w:webHidden/>
+              </w:rPr>
+              <w:fldChar w:fldCharType="begin"/>
+            </w:r>
+            <w:r>
+              <w:rPr>
+                <w:noProof/>
+                <w:webHidden/>
+              </w:rPr>
+              <w:instrText xml:space="preserve"> PAGEREF _Toc422814809 \h </w:instrText>
+            </w:r>
+            <w:r>
+              <w:rPr>
+                <w:noProof/>
+                <w:webHidden/>
+              </w:rPr>
+            </w:r>
+            <w:r>
+              <w:rPr>
+                <w:noProof/>
+                <w:webHidden/>
+              </w:rPr>
+              <w:fldChar w:fldCharType="separate"/>
+            </w:r>
+            <w:r>
+              <w:rPr>
+                <w:noProof/>
+                <w:webHidden/>
+              </w:rPr>
+              <w:t>4</w:t>
+            </w:r>
+            <w:r>
+              <w:rPr>
+                <w:noProof/>
+                <w:webHidden/>
+              </w:rPr>
+              <w:fldChar w:fldCharType="end"/>
+            </w:r>
+          </w:hyperlink>
+        </w:p>
+        <w:p>
+          <w:pPr>
+            <w:pStyle w:val="Inhopg3"/>
+            <w:tabs>
+              <w:tab w:val="right" w:leader="dot" w:pos="9062"/>
+            </w:tabs>
+            <w:rPr>
+              <w:noProof/>
+            </w:rPr>
+          </w:pPr>
+          <w:hyperlink w:anchor="_Toc422814810" w:history="1">
+            <w:r>
+              <w:rPr>
+                <w:rStyle w:val="Hyperlink"/>
+                <w:noProof/>
+              </w:rPr>
+              <w:t>Should Haves</w:t>
+            </w:r>
+            <w:r>
+              <w:rPr>
+                <w:noProof/>
+                <w:webHidden/>
+              </w:rPr>
+              <w:tab/>
+            </w:r>
+            <w:r>
+              <w:rPr>
+                <w:noProof/>
+                <w:webHidden/>
+              </w:rPr>
+              <w:fldChar w:fldCharType="begin"/>
+            </w:r>
+            <w:r>
+              <w:rPr>
+                <w:noProof/>
+                <w:webHidden/>
+              </w:rPr>
+              <w:instrText xml:space="preserve"> PAGEREF _Toc422814810 \h </w:instrText>
+            </w:r>
+            <w:r>
+              <w:rPr>
+                <w:noProof/>
+                <w:webHidden/>
+              </w:rPr>
+            </w:r>
+            <w:r>
+              <w:rPr>
+                <w:noProof/>
+                <w:webHidden/>
+              </w:rPr>
+              <w:fldChar w:fldCharType="separate"/>
+            </w:r>
+            <w:r>
+              <w:rPr>
+                <w:noProof/>
+                <w:webHidden/>
+              </w:rPr>
+              <w:t>4</w:t>
+            </w:r>
+            <w:r>
+              <w:rPr>
+                <w:noProof/>
+                <w:webHidden/>
+              </w:rPr>
+              <w:fldChar w:fldCharType="end"/>
+            </w:r>
+          </w:hyperlink>
+        </w:p>
+        <w:p>
+          <w:pPr>
+            <w:pStyle w:val="Inhopg3"/>
+            <w:tabs>
+              <w:tab w:val="right" w:leader="dot" w:pos="9062"/>
+            </w:tabs>
+            <w:rPr>
+              <w:noProof/>
+            </w:rPr>
+          </w:pPr>
+          <w:hyperlink w:anchor="_Toc422814811" w:history="1">
+            <w:r>
+              <w:rPr>
+                <w:rStyle w:val="Hyperlink"/>
+                <w:noProof/>
+              </w:rPr>
+              <w:t>Could Haves</w:t>
+            </w:r>
+            <w:r>
+              <w:rPr>
+                <w:noProof/>
+                <w:webHidden/>
+              </w:rPr>
+              <w:tab/>
+            </w:r>
+            <w:r>
+              <w:rPr>
+                <w:noProof/>
+                <w:webHidden/>
+              </w:rPr>
+              <w:fldChar w:fldCharType="begin"/>
+            </w:r>
+            <w:r>
+              <w:rPr>
+                <w:noProof/>
+                <w:webHidden/>
+              </w:rPr>
+              <w:instrText xml:space="preserve"> PAGEREF _Toc422814811 \h </w:instrText>
+            </w:r>
+            <w:r>
+              <w:rPr>
+                <w:noProof/>
+                <w:webHidden/>
+              </w:rPr>
+            </w:r>
+            <w:r>
+              <w:rPr>
+                <w:noProof/>
+                <w:webHidden/>
+              </w:rPr>
+              <w:fldChar w:fldCharType="separate"/>
+            </w:r>
+            <w:r>
+              <w:rPr>
+                <w:noProof/>
+                <w:webHidden/>
+              </w:rPr>
+              <w:t>4</w:t>
+            </w:r>
+            <w:r>
+              <w:rPr>
+                <w:noProof/>
+                <w:webHidden/>
+              </w:rPr>
+              <w:fldChar w:fldCharType="end"/>
+            </w:r>
+          </w:hyperlink>
+        </w:p>
+        <w:p>
+          <w:pPr>
+            <w:pStyle w:val="Inhopg3"/>
+            <w:tabs>
+              <w:tab w:val="right" w:leader="dot" w:pos="9062"/>
+            </w:tabs>
+            <w:rPr>
+              <w:noProof/>
+            </w:rPr>
+          </w:pPr>
+          <w:hyperlink w:anchor="_Toc422814812" w:history="1">
+            <w:r>
+              <w:rPr>
+                <w:rStyle w:val="Hyperlink"/>
+                <w:noProof/>
+              </w:rPr>
+              <w:t>Would Not Haves</w:t>
+            </w:r>
+            <w:r>
+              <w:rPr>
+                <w:noProof/>
+                <w:webHidden/>
+              </w:rPr>
+              <w:tab/>
+            </w:r>
+            <w:r>
+              <w:rPr>
+                <w:noProof/>
+                <w:webHidden/>
+              </w:rPr>
+              <w:fldChar w:fldCharType="begin"/>
+            </w:r>
+            <w:r>
+              <w:rPr>
+                <w:noProof/>
+                <w:webHidden/>
+              </w:rPr>
+              <w:instrText xml:space="preserve"> PAGEREF _Toc422814812 \h </w:instrText>
+            </w:r>
+            <w:r>
+              <w:rPr>
+                <w:noProof/>
+                <w:webHidden/>
+              </w:rPr>
+            </w:r>
+            <w:r>
+              <w:rPr>
+                <w:noProof/>
+                <w:webHidden/>
+              </w:rPr>
+              <w:fldChar w:fldCharType="separate"/>
+            </w:r>
+            <w:r>
+              <w:rPr>
+                <w:noProof/>
+                <w:webHidden/>
+              </w:rPr>
+              <w:t>4</w:t>
+            </w:r>
+            <w:r>
+              <w:rPr>
+                <w:noProof/>
+                <w:webHidden/>
+              </w:rPr>
+              <w:fldChar w:fldCharType="end"/>
+            </w:r>
+          </w:hyperlink>
+        </w:p>
+        <w:p>
+          <w:pPr>
+            <w:pStyle w:val="Inhopg1"/>
+            <w:tabs>
+              <w:tab w:val="right" w:leader="dot" w:pos="9062"/>
+            </w:tabs>
+            <w:rPr>
+              <w:noProof/>
+            </w:rPr>
+          </w:pPr>
+          <w:hyperlink w:anchor="_Toc422814813" w:history="1">
+            <w:r>
+              <w:rPr>
+                <w:rStyle w:val="Hyperlink"/>
+                <w:noProof/>
+              </w:rPr>
+              <w:t>Use cases</w:t>
+            </w:r>
+            <w:r>
+              <w:rPr>
+                <w:noProof/>
+                <w:webHidden/>
+              </w:rPr>
+              <w:tab/>
+            </w:r>
+            <w:r>
+              <w:rPr>
+                <w:noProof/>
+                <w:webHidden/>
+              </w:rPr>
+              <w:fldChar w:fldCharType="begin"/>
+            </w:r>
+            <w:r>
+              <w:rPr>
+                <w:noProof/>
+                <w:webHidden/>
+              </w:rPr>
+              <w:instrText xml:space="preserve"> PAGEREF _Toc422814813 \h </w:instrText>
+            </w:r>
+            <w:r>
+              <w:rPr>
+                <w:noProof/>
+                <w:webHidden/>
+              </w:rPr>
+            </w:r>
+            <w:r>
+              <w:rPr>
+                <w:noProof/>
+                <w:webHidden/>
+              </w:rPr>
+              <w:fldChar w:fldCharType="separate"/>
+            </w:r>
+            <w:r>
+              <w:rPr>
+                <w:noProof/>
+                <w:webHidden/>
+              </w:rPr>
+              <w:t>5</w:t>
+            </w:r>
+            <w:r>
+              <w:rPr>
+                <w:noProof/>
+                <w:webHidden/>
+              </w:rPr>
+              <w:fldChar w:fldCharType="end"/>
+            </w:r>
+          </w:hyperlink>
+        </w:p>
+        <w:p>
+          <w:pPr>
+            <w:pStyle w:val="Inhopg2"/>
+            <w:tabs>
+              <w:tab w:val="right" w:leader="dot" w:pos="9062"/>
+            </w:tabs>
+            <w:rPr>
+              <w:noProof/>
+            </w:rPr>
+          </w:pPr>
+          <w:hyperlink w:anchor="_Toc422814814" w:history="1">
+            <w:r>
+              <w:rPr>
+                <w:rStyle w:val="Hyperlink"/>
+                <w:noProof/>
+              </w:rPr>
+              <w:t>Scenario</w:t>
+            </w:r>
+            <w:r>
+              <w:rPr>
+                <w:noProof/>
+                <w:webHidden/>
+              </w:rPr>
+              <w:tab/>
+            </w:r>
+            <w:r>
+              <w:rPr>
+                <w:noProof/>
+                <w:webHidden/>
+              </w:rPr>
+              <w:fldChar w:fldCharType="begin"/>
+            </w:r>
+            <w:r>
+              <w:rPr>
+                <w:noProof/>
+                <w:webHidden/>
+              </w:rPr>
+              <w:instrText xml:space="preserve"> PAGEREF _Toc422814814 \h </w:instrText>
+            </w:r>
+            <w:r>
+              <w:rPr>
+                <w:noProof/>
+                <w:webHidden/>
+              </w:rPr>
+            </w:r>
+            <w:r>
+              <w:rPr>
+                <w:noProof/>
+                <w:webHidden/>
+              </w:rPr>
+              <w:fldChar w:fldCharType="separate"/>
+            </w:r>
+            <w:r>
+              <w:rPr>
+                <w:noProof/>
+                <w:webHidden/>
+              </w:rPr>
+              <w:t>5</w:t>
+            </w:r>
+            <w:r>
+              <w:rPr>
+                <w:noProof/>
+                <w:webHidden/>
+              </w:rPr>
+              <w:fldChar w:fldCharType="end"/>
+            </w:r>
+          </w:hyperlink>
+        </w:p>
+        <w:p>
+          <w:pPr>
+            <w:pStyle w:val="Inhopg2"/>
+            <w:tabs>
+              <w:tab w:val="right" w:leader="dot" w:pos="9062"/>
+            </w:tabs>
+            <w:rPr>
+              <w:noProof/>
+            </w:rPr>
+          </w:pPr>
+          <w:hyperlink w:anchor="_Toc422814815" w:history="1">
+            <w:r>
+              <w:rPr>
+                <w:rStyle w:val="Hyperlink"/>
+                <w:noProof/>
+              </w:rPr>
+              <w:t>Use case diagram</w:t>
+            </w:r>
+            <w:r>
+              <w:rPr>
+                <w:noProof/>
+                <w:webHidden/>
+              </w:rPr>
+              <w:tab/>
+            </w:r>
+            <w:r>
+              <w:rPr>
+                <w:noProof/>
+                <w:webHidden/>
+              </w:rPr>
+              <w:fldChar w:fldCharType="begin"/>
+            </w:r>
+            <w:r>
+              <w:rPr>
+                <w:noProof/>
+                <w:webHidden/>
+              </w:rPr>
+              <w:instrText xml:space="preserve"> PAGEREF _Toc422814815 \h </w:instrText>
+            </w:r>
+            <w:r>
+              <w:rPr>
+                <w:noProof/>
+                <w:webHidden/>
+              </w:rPr>
+            </w:r>
+            <w:r>
+              <w:rPr>
+                <w:noProof/>
+                <w:webHidden/>
+              </w:rPr>
+              <w:fldChar w:fldCharType="separate"/>
+            </w:r>
+            <w:r>
+              <w:rPr>
+                <w:noProof/>
+                <w:webHidden/>
+              </w:rPr>
+              <w:t>5</w:t>
+            </w:r>
+            <w:r>
+              <w:rPr>
+                <w:noProof/>
+                <w:webHidden/>
+              </w:rPr>
+              <w:fldChar w:fldCharType="end"/>
+            </w:r>
+          </w:hyperlink>
+        </w:p>
+        <w:p>
+          <w:pPr>
+            <w:pStyle w:val="Inhopg2"/>
+            <w:tabs>
+              <w:tab w:val="right" w:leader="dot" w:pos="9062"/>
+            </w:tabs>
+            <w:rPr>
+              <w:noProof/>
+            </w:rPr>
+          </w:pPr>
+          <w:hyperlink w:anchor="_Toc422814816" w:history="1">
+            <w:r>
+              <w:rPr>
+                <w:rStyle w:val="Hyperlink"/>
+                <w:noProof/>
+              </w:rPr>
+              <w:t>Use cases</w:t>
+            </w:r>
+            <w:r>
+              <w:rPr>
+                <w:noProof/>
+                <w:webHidden/>
+              </w:rPr>
+              <w:tab/>
+            </w:r>
+            <w:r>
+              <w:rPr>
+                <w:noProof/>
+                <w:webHidden/>
+              </w:rPr>
+              <w:fldChar w:fldCharType="begin"/>
+            </w:r>
+            <w:r>
+              <w:rPr>
+                <w:noProof/>
+                <w:webHidden/>
+              </w:rPr>
+              <w:instrText xml:space="preserve"> PAGEREF _Toc422814816 \h </w:instrText>
+            </w:r>
+            <w:r>
+              <w:rPr>
+                <w:noProof/>
+                <w:webHidden/>
+              </w:rPr>
+            </w:r>
+            <w:r>
+              <w:rPr>
+                <w:noProof/>
+                <w:webHidden/>
+              </w:rPr>
+              <w:fldChar w:fldCharType="separate"/>
+            </w:r>
+            <w:r>
+              <w:rPr>
+                <w:noProof/>
+                <w:webHidden/>
+              </w:rPr>
+              <w:t>6</w:t>
+            </w:r>
+            <w:r>
+              <w:rPr>
+                <w:noProof/>
+                <w:webHidden/>
+              </w:rPr>
+              <w:fldChar w:fldCharType="end"/>
+            </w:r>
+          </w:hyperlink>
+        </w:p>
+        <w:p>
+          <w:pPr>
+            <w:pStyle w:val="Inhopg1"/>
+            <w:tabs>
+              <w:tab w:val="right" w:leader="dot" w:pos="9062"/>
+            </w:tabs>
+            <w:rPr>
+              <w:noProof/>
+            </w:rPr>
+          </w:pPr>
+          <w:hyperlink w:anchor="_Toc422814817" w:history="1">
+            <w:r>
+              <w:rPr>
+                <w:rStyle w:val="Hyperlink"/>
+                <w:noProof/>
+              </w:rPr>
+              <w:t>Niet functionele eisen</w:t>
+            </w:r>
+            <w:r>
+              <w:rPr>
+                <w:noProof/>
+                <w:webHidden/>
+              </w:rPr>
+              <w:tab/>
+            </w:r>
+            <w:r>
+              <w:rPr>
+                <w:noProof/>
+                <w:webHidden/>
+              </w:rPr>
+              <w:fldChar w:fldCharType="begin"/>
+            </w:r>
+            <w:r>
+              <w:rPr>
+                <w:noProof/>
+                <w:webHidden/>
+              </w:rPr>
+              <w:instrText xml:space="preserve"> PAGEREF _Toc422814817 \h </w:instrText>
+            </w:r>
+            <w:r>
+              <w:rPr>
+                <w:noProof/>
+                <w:webHidden/>
+              </w:rPr>
+            </w:r>
+            <w:r>
+              <w:rPr>
+                <w:noProof/>
+                <w:webHidden/>
+              </w:rPr>
+              <w:fldChar w:fldCharType="separate"/>
+            </w:r>
+            <w:r>
+              <w:rPr>
+                <w:noProof/>
+                <w:webHidden/>
+              </w:rPr>
+              <w:t>7</w:t>
+            </w:r>
+            <w:r>
+              <w:rPr>
+                <w:noProof/>
+                <w:webHidden/>
+              </w:rPr>
+              <w:fldChar w:fldCharType="end"/>
+            </w:r>
+          </w:hyperlink>
+        </w:p>
+        <w:p>
+          <w:r>
+            <w:rPr>
+              <w:b/>
+              <w:bCs/>
+              <w:noProof/>
+            </w:rPr>
+            <w:fldChar w:fldCharType="end"/>
+          </w:r>
         </w:p>
       </w:sdtContent>
     </w:sdt>
@@ -74,10 +897,12 @@
       <w:r>
         <w:br w:type="column"/>
       </w:r>
+      <w:bookmarkStart w:id="0" w:name="_Toc422814806"/>
       <w:r>
         <w:lastRenderedPageBreak/>
         <w:t>Inleiding</w:t>
       </w:r>
+      <w:bookmarkEnd w:id="0"/>
     </w:p>
     <w:p>
       <w:r>
@@ -142,15 +967,18 @@
       <w:r>
         <w:br w:type="column"/>
       </w:r>
+      <w:bookmarkStart w:id="1" w:name="_Toc422814807"/>
       <w:r>
         <w:lastRenderedPageBreak/>
         <w:t>Functionele eisen</w:t>
       </w:r>
+      <w:bookmarkEnd w:id="1"/>
     </w:p>
     <w:p>
       <w:pPr>
         <w:pStyle w:val="Kop2"/>
       </w:pPr>
+      <w:bookmarkStart w:id="2" w:name="_Toc422814808"/>
       <w:proofErr w:type="spellStart"/>
       <w:r>
         <w:t>MoSCoW</w:t>
@@ -159,11 +987,13 @@
       <w:r>
         <w:t xml:space="preserve"> Analyse</w:t>
       </w:r>
+      <w:bookmarkEnd w:id="2"/>
     </w:p>
     <w:p>
       <w:pPr>
         <w:pStyle w:val="Kop3"/>
       </w:pPr>
+      <w:bookmarkStart w:id="3" w:name="_Toc422814809"/>
       <w:r>
         <w:t xml:space="preserve">Must </w:t>
       </w:r>
@@ -171,6 +1001,7 @@
       <w:r>
         <w:t>Haves</w:t>
       </w:r>
+      <w:bookmarkEnd w:id="3"/>
       <w:proofErr w:type="spellEnd"/>
     </w:p>
     <w:p>
@@ -225,6 +1056,7 @@
       <w:pPr>
         <w:pStyle w:val="Kop3"/>
       </w:pPr>
+      <w:bookmarkStart w:id="4" w:name="_Toc422814810"/>
       <w:proofErr w:type="spellStart"/>
       <w:r>
         <w:t>Should</w:t>
@@ -237,6 +1069,7 @@
       <w:r>
         <w:t>Haves</w:t>
       </w:r>
+      <w:bookmarkEnd w:id="4"/>
       <w:proofErr w:type="spellEnd"/>
     </w:p>
     <w:p>
@@ -255,6 +1088,7 @@
       <w:pPr>
         <w:pStyle w:val="Kop3"/>
       </w:pPr>
+      <w:bookmarkStart w:id="5" w:name="_Toc422814811"/>
       <w:proofErr w:type="spellStart"/>
       <w:r>
         <w:t>Could</w:t>
@@ -267,6 +1101,7 @@
       <w:r>
         <w:t>Haves</w:t>
       </w:r>
+      <w:bookmarkEnd w:id="5"/>
       <w:proofErr w:type="spellEnd"/>
     </w:p>
     <w:p>
@@ -311,6 +1146,7 @@
       <w:pPr>
         <w:pStyle w:val="Kop3"/>
       </w:pPr>
+      <w:bookmarkStart w:id="6" w:name="_Toc422814812"/>
       <w:proofErr w:type="spellStart"/>
       <w:r>
         <w:t>Would</w:t>
@@ -331,6 +1167,7 @@
       <w:r>
         <w:t>Haves</w:t>
       </w:r>
+      <w:bookmarkEnd w:id="6"/>
       <w:proofErr w:type="spellEnd"/>
     </w:p>
     <w:p>
@@ -352,6 +1189,7 @@
       <w:r>
         <w:br w:type="column"/>
       </w:r>
+      <w:bookmarkStart w:id="7" w:name="_Toc422814813"/>
       <w:proofErr w:type="spellStart"/>
       <w:r>
         <w:lastRenderedPageBreak/>
@@ -364,14 +1202,17 @@
       <w:r>
         <w:t>cases</w:t>
       </w:r>
+      <w:bookmarkEnd w:id="7"/>
     </w:p>
     <w:p>
       <w:pPr>
         <w:pStyle w:val="Kop2"/>
       </w:pPr>
+      <w:bookmarkStart w:id="8" w:name="_Toc422814814"/>
       <w:r>
         <w:t>Scenario</w:t>
       </w:r>
+      <w:bookmarkEnd w:id="8"/>
     </w:p>
     <w:p>
       <w:r>
@@ -422,6 +1263,7 @@
       <w:pPr>
         <w:pStyle w:val="Kop2"/>
       </w:pPr>
+      <w:bookmarkStart w:id="9" w:name="_Toc422814815"/>
       <w:proofErr w:type="spellStart"/>
       <w:r>
         <w:t>Use</w:t>
@@ -430,6 +1272,7 @@
       <w:r>
         <w:t xml:space="preserve"> case diagram</w:t>
       </w:r>
+      <w:bookmarkEnd w:id="9"/>
     </w:p>
     <w:p>
       <w:r>
@@ -439,9 +1282,9 @@
         </w:rPr>
         <w:drawing>
           <wp:inline distT="0" distB="0" distL="0" distR="0">
-            <wp:extent cx="4015740" cy="4130040"/>
-            <wp:effectExtent l="0" t="0" r="3810" b="3810"/>
-            <wp:docPr id="1" name="Afbeelding 1"/>
+            <wp:extent cx="4084320" cy="2186940"/>
+            <wp:effectExtent l="0" t="0" r="0" b="3810"/>
+            <wp:docPr id="2" name="Afbeelding 2"/>
             <wp:cNvGraphicFramePr>
               <a:graphicFrameLocks xmlns:a="http://schemas.openxmlformats.org/drawingml/2006/main" noChangeAspect="1"/>
             </wp:cNvGraphicFramePr>
@@ -470,7 +1313,7 @@
                   <pic:spPr bwMode="auto">
                     <a:xfrm>
                       <a:off x="0" y="0"/>
-                      <a:ext cx="4015740" cy="4130040"/>
+                      <a:ext cx="4084320" cy="2186940"/>
                     </a:xfrm>
                     <a:prstGeom prst="rect">
                       <a:avLst/>
@@ -494,8 +1337,7 @@
       <w:r>
         <w:br w:type="column"/>
       </w:r>
-      <w:bookmarkStart w:id="0" w:name="_GoBack"/>
-      <w:bookmarkEnd w:id="0"/>
+      <w:bookmarkStart w:id="10" w:name="_Toc422814816"/>
       <w:proofErr w:type="spellStart"/>
       <w:r>
         <w:lastRenderedPageBreak/>
@@ -505,6 +1347,7 @@
       <w:r>
         <w:t xml:space="preserve"> cases</w:t>
       </w:r>
+      <w:bookmarkEnd w:id="10"/>
     </w:p>
     <w:tbl>
       <w:tblPr>
@@ -662,13 +1505,10 @@
               </w:rPr>
             </w:pPr>
             <w:r>
-              <w:t xml:space="preserve">3. Het account/De accounts zijn nu aangemaakt </w:t>
-            </w:r>
-            <w:r>
-              <w:rPr>
-                <w:color w:val="FF0000"/>
-              </w:rPr>
-              <w:t>en worden opgeslagen in Active Directory.</w:t>
+              <w:t>3. Het account</w:t>
+            </w:r>
+            <w:r>
+              <w:t>/De accounts zijn aangemaakt.</w:t>
             </w:r>
           </w:p>
           <w:p>
@@ -852,7 +1692,14 @@
           </w:p>
           <w:p>
             <w:r>
-              <w:t>2. De actor selecteert een plek.[1]</w:t>
+              <w:t>2. De actor selecteert een plek.</w:t>
+            </w:r>
+            <w:r>
+              <w:rPr>
+                <w:sz w:val="24"/>
+                <w:vertAlign w:val="superscript"/>
+              </w:rPr>
+              <w:t>[1]</w:t>
             </w:r>
           </w:p>
           <w:p>
@@ -860,7 +1707,14 @@
               <w:t>3. De actor</w:t>
             </w:r>
             <w:r>
-              <w:t xml:space="preserve"> geeft een begin en einddatum in.[2]</w:t>
+              <w:t xml:space="preserve"> geeft een begin en einddatum in.</w:t>
+            </w:r>
+            <w:r>
+              <w:rPr>
+                <w:sz w:val="24"/>
+                <w:vertAlign w:val="superscript"/>
+              </w:rPr>
+              <w:t>[2]</w:t>
             </w:r>
           </w:p>
           <w:p>
@@ -937,215 +1791,23 @@
       </w:tr>
     </w:tbl>
     <w:p/>
-    <w:tbl>
-      <w:tblPr>
-        <w:tblStyle w:val="Tabelraster"/>
-        <w:tblW w:w="0" w:type="auto"/>
-        <w:tblLook w:val="04A0" w:firstRow="1" w:lastRow="0" w:firstColumn="1" w:lastColumn="0" w:noHBand="0" w:noVBand="1"/>
-      </w:tblPr>
-      <w:tblGrid>
-        <w:gridCol w:w="1940"/>
-        <w:gridCol w:w="7122"/>
-      </w:tblGrid>
-      <w:tr>
-        <w:tc>
-          <w:tcPr>
-            <w:tcW w:w="1951" w:type="dxa"/>
-          </w:tcPr>
-          <w:p>
-            <w:r>
-              <w:t>Naam:</w:t>
-            </w:r>
-          </w:p>
-        </w:tc>
-        <w:tc>
-          <w:tcPr>
-            <w:tcW w:w="7259" w:type="dxa"/>
-          </w:tcPr>
-          <w:p>
-            <w:r>
-              <w:t>Betalen</w:t>
-            </w:r>
-          </w:p>
-        </w:tc>
-      </w:tr>
-      <w:tr>
-        <w:tc>
-          <w:tcPr>
-            <w:tcW w:w="1951" w:type="dxa"/>
-          </w:tcPr>
-          <w:p>
-            <w:r>
-              <w:t>Samenvatting:</w:t>
-            </w:r>
-          </w:p>
-        </w:tc>
-        <w:tc>
-          <w:tcPr>
-            <w:tcW w:w="7259" w:type="dxa"/>
-          </w:tcPr>
-          <w:p>
-            <w:r>
-              <w:t>De actor kan zijn reservering betalen.</w:t>
-            </w:r>
-          </w:p>
-        </w:tc>
-      </w:tr>
-      <w:tr>
-        <w:tc>
-          <w:tcPr>
-            <w:tcW w:w="1951" w:type="dxa"/>
-          </w:tcPr>
-          <w:p>
-            <w:r>
-              <w:t>Actor:</w:t>
-            </w:r>
-          </w:p>
-        </w:tc>
-        <w:tc>
-          <w:tcPr>
-            <w:tcW w:w="7259" w:type="dxa"/>
-          </w:tcPr>
-          <w:p>
-            <w:pPr>
-              <w:rPr>
-                <w:color w:val="FF0000"/>
-              </w:rPr>
-            </w:pPr>
-            <w:r>
-              <w:t xml:space="preserve">Medewerker </w:t>
-            </w:r>
-            <w:r>
-              <w:rPr>
-                <w:color w:val="FF0000"/>
-              </w:rPr>
-              <w:t>OF BEZOEKER</w:t>
-            </w:r>
-          </w:p>
-        </w:tc>
-      </w:tr>
-      <w:tr>
-        <w:tc>
-          <w:tcPr>
-            <w:tcW w:w="1951" w:type="dxa"/>
-          </w:tcPr>
-          <w:p>
-            <w:r>
-              <w:t>Aanname:</w:t>
-            </w:r>
-          </w:p>
-        </w:tc>
-        <w:tc>
-          <w:tcPr>
-            <w:tcW w:w="7259" w:type="dxa"/>
-          </w:tcPr>
-          <w:p>
-            <w:r>
-              <w:t>De actor is ingelogd met het account die de reservatie geplaatst heeft.</w:t>
-            </w:r>
-          </w:p>
-        </w:tc>
-      </w:tr>
-      <w:tr>
-        <w:tc>
-          <w:tcPr>
-            <w:tcW w:w="1951" w:type="dxa"/>
-          </w:tcPr>
-          <w:p>
-            <w:r>
-              <w:t>Beschrijving:</w:t>
-            </w:r>
-          </w:p>
-        </w:tc>
-        <w:tc>
-          <w:tcPr>
-            <w:tcW w:w="7259" w:type="dxa"/>
-          </w:tcPr>
-          <w:p>
-            <w:r>
-              <w:t xml:space="preserve">1. </w:t>
-            </w:r>
-            <w:r>
-              <w:t>De actor selecteert de reservatie die hij wil betalen.</w:t>
-            </w:r>
-          </w:p>
-          <w:p>
-            <w:r>
-              <w:t xml:space="preserve">2. </w:t>
-            </w:r>
-            <w:r>
-              <w:t>De actor vult de juiste persoonsgegevens in.[1]</w:t>
-            </w:r>
-          </w:p>
-          <w:p>
-            <w:r>
-              <w:t>3. De actor heeft de reservering betaald.</w:t>
-            </w:r>
-          </w:p>
-          <w:p>
-            <w:pPr>
-              <w:pStyle w:val="Geenafstand"/>
-            </w:pPr>
-          </w:p>
-        </w:tc>
-      </w:tr>
-      <w:tr>
-        <w:tc>
-          <w:tcPr>
-            <w:tcW w:w="1951" w:type="dxa"/>
-          </w:tcPr>
-          <w:p>
-            <w:r>
-              <w:t>Uitzondering:</w:t>
-            </w:r>
-          </w:p>
-        </w:tc>
-        <w:tc>
-          <w:tcPr>
-            <w:tcW w:w="7259" w:type="dxa"/>
-          </w:tcPr>
-          <w:p>
-            <w:r>
-              <w:t>[1] Als er verkeerde data ingevoerd wordt, wordt hier een melding  van gegeven.</w:t>
-            </w:r>
-          </w:p>
-        </w:tc>
-      </w:tr>
-      <w:tr>
-        <w:tc>
-          <w:tcPr>
-            <w:tcW w:w="1951" w:type="dxa"/>
-          </w:tcPr>
-          <w:p>
-            <w:r>
-              <w:t>Resultaat:</w:t>
-            </w:r>
-          </w:p>
-        </w:tc>
-        <w:tc>
-          <w:tcPr>
-            <w:tcW w:w="7259" w:type="dxa"/>
-          </w:tcPr>
-          <w:p>
-            <w:r>
-              <w:t>De actor heeft de, door hem geplaatste, reservering betaald.</w:t>
-            </w:r>
-          </w:p>
-        </w:tc>
-      </w:tr>
-    </w:tbl>
-    <w:p/>
     <w:p>
+      <w:bookmarkStart w:id="11" w:name="_GoBack"/>
+      <w:bookmarkEnd w:id="11"/>
+    </w:p>
+    <w:p>
       <w:pPr>
         <w:pStyle w:val="Kop1"/>
       </w:pPr>
       <w:r>
         <w:br w:type="column"/>
       </w:r>
+      <w:bookmarkStart w:id="12" w:name="_Toc422814817"/>
       <w:r>
         <w:lastRenderedPageBreak/>
         <w:t>Niet functionele eisen</w:t>
       </w:r>
+      <w:bookmarkEnd w:id="12"/>
     </w:p>
     <w:p>
       <w:r>
@@ -1181,13 +1843,7 @@
         </w:rPr>
       </w:pPr>
       <w:r>
-        <w:t xml:space="preserve">Het controleren van de barcode mag niet </w:t>
-      </w:r>
-      <w:r>
-        <w:t>te lang duren</w:t>
-      </w:r>
-      <w:r>
-        <w:t>.</w:t>
+        <w:t>Het controleren van de barcode mag niet te lang duren.</w:t>
       </w:r>
     </w:p>
     <w:p>
@@ -1203,10 +1859,7 @@
         </w:rPr>
       </w:pPr>
       <w:r>
-        <w:t>De barcode</w:t>
-      </w:r>
-      <w:r>
-        <w:t xml:space="preserve"> scanners moeten handig in gebruik zijn.</w:t>
+        <w:t>De barcode scanners moeten handig in gebruik zijn.</w:t>
       </w:r>
     </w:p>
     <w:p/>
@@ -2206,6 +2859,55 @@
       </w:tblBorders>
     </w:tblPr>
   </w:style>
+  <w:style w:type="paragraph" w:styleId="Inhopg1">
+    <w:name w:val="toc 1"/>
+    <w:basedOn w:val="Standaard"/>
+    <w:next w:val="Standaard"/>
+    <w:autoRedefine/>
+    <w:uiPriority w:val="39"/>
+    <w:unhideWhenUsed/>
+    <w:rsid w:val="000E1E6D"/>
+    <w:pPr>
+      <w:spacing w:after="100"/>
+    </w:pPr>
+  </w:style>
+  <w:style w:type="paragraph" w:styleId="Inhopg2">
+    <w:name w:val="toc 2"/>
+    <w:basedOn w:val="Standaard"/>
+    <w:next w:val="Standaard"/>
+    <w:autoRedefine/>
+    <w:uiPriority w:val="39"/>
+    <w:unhideWhenUsed/>
+    <w:rsid w:val="000E1E6D"/>
+    <w:pPr>
+      <w:spacing w:after="100"/>
+      <w:ind w:left="220"/>
+    </w:pPr>
+  </w:style>
+  <w:style w:type="paragraph" w:styleId="Inhopg3">
+    <w:name w:val="toc 3"/>
+    <w:basedOn w:val="Standaard"/>
+    <w:next w:val="Standaard"/>
+    <w:autoRedefine/>
+    <w:uiPriority w:val="39"/>
+    <w:unhideWhenUsed/>
+    <w:rsid w:val="000E1E6D"/>
+    <w:pPr>
+      <w:spacing w:after="100"/>
+      <w:ind w:left="440"/>
+    </w:pPr>
+  </w:style>
+  <w:style w:type="character" w:styleId="Hyperlink">
+    <w:name w:val="Hyperlink"/>
+    <w:basedOn w:val="Standaardalinea-lettertype"/>
+    <w:uiPriority w:val="99"/>
+    <w:unhideWhenUsed/>
+    <w:rsid w:val="000E1E6D"/>
+    <w:rPr>
+      <w:color w:val="0563C1" w:themeColor="hyperlink"/>
+      <w:u w:val="single"/>
+    </w:rPr>
+  </w:style>
 </w:styles>
 </file>
 
@@ -2475,7 +3177,7 @@
 </file>
 
 <file path=customXml/itemProps1.xml><?xml version="1.0" encoding="utf-8"?>
-<ds:datastoreItem xmlns:ds="http://schemas.openxmlformats.org/officeDocument/2006/customXml" ds:itemID="{3B48F091-FDF7-4E2C-A8A0-B9E1AB2FEC43}">
+<ds:datastoreItem xmlns:ds="http://schemas.openxmlformats.org/officeDocument/2006/customXml" ds:itemID="{73B03ED6-DC66-486C-9490-BE12058224EB}">
   <ds:schemaRefs>
     <ds:schemaRef ds:uri="http://schemas.openxmlformats.org/officeDocument/2006/bibliography"/>
   </ds:schemaRefs>

</xml_diff>